<commit_message>
Cambios en los bloques y arreglos en el diagrama
</commit_message>
<xml_diff>
--- a/Proyecto RISCV/Decodificación_Instrucciones.docx
+++ b/Proyecto RISCV/Decodificación_Instrucciones.docx
@@ -798,7 +798,7 @@
                     <pic:cNvPicPr/>
                   </pic:nvPicPr>
                   <pic:blipFill>
-                    <a:blip r:embed="rId5"/>
+                    <a:blip r:embed="rId4"/>
                     <a:stretch>
                       <a:fillRect/>
                     </a:stretch>
@@ -1837,6 +1837,7 @@
           <w:bCs/>
           <w:lang w:val="en-US"/>
         </w:rPr>
+        <w:lastRenderedPageBreak/>
         <w:t>Formato U:</w:t>
       </w:r>
     </w:p>
@@ -2040,7 +2041,21 @@
         <w:rPr>
           <w:lang w:val="en-US"/>
         </w:rPr>
-        <w:t>Set de Instrucciones 1:</w:t>
+        <w:t xml:space="preserve">Set de </w:t>
+      </w:r>
+      <w:proofErr w:type="spellStart"/>
+      <w:r>
+        <w:rPr>
+          <w:lang w:val="en-US"/>
+        </w:rPr>
+        <w:t>Instrucciones</w:t>
+      </w:r>
+      <w:proofErr w:type="spellEnd"/>
+      <w:r>
+        <w:rPr>
+          <w:lang w:val="en-US"/>
+        </w:rPr>
+        <w:t xml:space="preserve"> 1:</w:t>
       </w:r>
     </w:p>
     <w:p>
@@ -2067,7 +2082,7 @@
                     <pic:cNvPicPr/>
                   </pic:nvPicPr>
                   <pic:blipFill rotWithShape="1">
-                    <a:blip r:embed="rId6"/>
+                    <a:blip r:embed="rId5"/>
                     <a:srcRect l="5433" t="65579" r="59283" b="25762"/>
                     <a:stretch/>
                   </pic:blipFill>
@@ -2127,7 +2142,7 @@
                     <pic:cNvPicPr/>
                   </pic:nvPicPr>
                   <pic:blipFill>
-                    <a:blip r:embed="rId7"/>
+                    <a:blip r:embed="rId6"/>
                     <a:stretch>
                       <a:fillRect/>
                     </a:stretch>
@@ -2618,7 +2633,21 @@
         <w:rPr>
           <w:rFonts w:eastAsiaTheme="minorEastAsia"/>
         </w:rPr>
-        <w:t>El Stack Pointer es el registro x2.</w:t>
+        <w:t xml:space="preserve">El </w:t>
+      </w:r>
+      <w:proofErr w:type="spellStart"/>
+      <w:r>
+        <w:rPr>
+          <w:rFonts w:eastAsiaTheme="minorEastAsia"/>
+        </w:rPr>
+        <w:t>Stack</w:t>
+      </w:r>
+      <w:proofErr w:type="spellEnd"/>
+      <w:r>
+        <w:rPr>
+          <w:rFonts w:eastAsiaTheme="minorEastAsia"/>
+        </w:rPr>
+        <w:t xml:space="preserve"> Pointer es el registro x2.</w:t>
       </w:r>
     </w:p>
     <w:p>
@@ -2723,109 +2752,6 @@
       <w:r>
         <w:rPr>
           <w:rFonts w:eastAsiaTheme="minorEastAsia"/>
-        </w:rPr>
-        <w:t>.</w:t>
-      </w:r>
-    </w:p>
-    <w:p>
-      <w:pPr>
-        <w:jc w:val="center"/>
-        <w:rPr>
-          <w:rFonts w:eastAsiaTheme="minorEastAsia"/>
-        </w:rPr>
-      </w:pPr>
-      <w:r>
-        <w:rPr>
-          <w:rFonts w:eastAsiaTheme="minorEastAsia"/>
-          <w:highlight w:val="yellow"/>
-        </w:rPr>
-        <w:t>Resta 48 al valor actual de</w:t>
-      </w:r>
-      <w:r>
-        <w:rPr>
-          <w:rFonts w:eastAsiaTheme="minorEastAsia"/>
-          <w:highlight w:val="yellow"/>
-        </w:rPr>
-        <w:t xml:space="preserve"> x2</w:t>
-      </w:r>
-      <w:r>
-        <w:rPr>
-          <w:rFonts w:eastAsiaTheme="minorEastAsia"/>
-          <w:highlight w:val="yellow"/>
-        </w:rPr>
-        <w:t xml:space="preserve"> </w:t>
-      </w:r>
-      <w:r>
-        <w:rPr>
-          <w:rFonts w:eastAsiaTheme="minorEastAsia"/>
-          <w:highlight w:val="yellow"/>
-        </w:rPr>
-        <w:t>(</w:t>
-      </w:r>
-      <w:proofErr w:type="spellStart"/>
-      <w:r>
-        <w:rPr>
-          <w:rFonts w:eastAsiaTheme="minorEastAsia"/>
-          <w:highlight w:val="yellow"/>
-        </w:rPr>
-        <w:t>sp</w:t>
-      </w:r>
-      <w:proofErr w:type="spellEnd"/>
-      <w:r>
-        <w:rPr>
-          <w:rFonts w:eastAsiaTheme="minorEastAsia"/>
-          <w:highlight w:val="yellow"/>
-        </w:rPr>
-        <w:t>)</w:t>
-      </w:r>
-      <w:r>
-        <w:rPr>
-          <w:rFonts w:eastAsiaTheme="minorEastAsia"/>
-          <w:highlight w:val="yellow"/>
-        </w:rPr>
-        <w:t xml:space="preserve"> y lo guarda en</w:t>
-      </w:r>
-      <w:r>
-        <w:rPr>
-          <w:rFonts w:eastAsiaTheme="minorEastAsia"/>
-          <w:highlight w:val="yellow"/>
-        </w:rPr>
-        <w:t xml:space="preserve"> x2</w:t>
-      </w:r>
-      <w:r>
-        <w:rPr>
-          <w:rFonts w:eastAsiaTheme="minorEastAsia"/>
-          <w:highlight w:val="yellow"/>
-        </w:rPr>
-        <w:t xml:space="preserve"> </w:t>
-      </w:r>
-      <w:r>
-        <w:rPr>
-          <w:rFonts w:eastAsiaTheme="minorEastAsia"/>
-          <w:highlight w:val="yellow"/>
-        </w:rPr>
-        <w:t>(</w:t>
-      </w:r>
-      <w:proofErr w:type="spellStart"/>
-      <w:r>
-        <w:rPr>
-          <w:rFonts w:eastAsiaTheme="minorEastAsia"/>
-          <w:highlight w:val="yellow"/>
-        </w:rPr>
-        <w:t>sp</w:t>
-      </w:r>
-      <w:proofErr w:type="spellEnd"/>
-      <w:r>
-        <w:rPr>
-          <w:rFonts w:eastAsiaTheme="minorEastAsia"/>
-          <w:highlight w:val="yellow"/>
-        </w:rPr>
-        <w:t>)</w:t>
-      </w:r>
-      <w:r>
-        <w:rPr>
-          <w:rFonts w:eastAsiaTheme="minorEastAsia"/>
-          <w:highlight w:val="yellow"/>
         </w:rPr>
         <w:t>.</w:t>
       </w:r>
@@ -2862,7 +2788,7 @@
                     <pic:cNvPicPr/>
                   </pic:nvPicPr>
                   <pic:blipFill>
-                    <a:blip r:embed="rId8"/>
+                    <a:blip r:embed="rId7"/>
                     <a:stretch>
                       <a:fillRect/>
                     </a:stretch>
@@ -3668,7 +3594,7 @@
                     <pic:cNvPicPr/>
                   </pic:nvPicPr>
                   <pic:blipFill>
-                    <a:blip r:embed="rId7"/>
+                    <a:blip r:embed="rId6"/>
                     <a:stretch>
                       <a:fillRect/>
                     </a:stretch>
@@ -4190,8 +4116,6 @@
         <w:jc w:val="center"/>
         <w:rPr>
           <w:rFonts w:eastAsiaTheme="minorEastAsia"/>
-          <w:b/>
-          <w:bCs/>
         </w:rPr>
       </w:pPr>
       <w:r>
@@ -4239,54 +4163,30 @@
     </w:p>
     <w:p>
       <w:pPr>
-        <w:jc w:val="center"/>
-        <w:rPr>
-          <w:rFonts w:eastAsiaTheme="minorEastAsia"/>
-        </w:rPr>
-      </w:pPr>
-      <w:r>
-        <w:rPr>
-          <w:rFonts w:eastAsiaTheme="minorEastAsia"/>
-          <w:highlight w:val="yellow"/>
-        </w:rPr>
-        <w:t>Le suma 48 al registro x2 (</w:t>
+        <w:pStyle w:val="Ttulo1"/>
+        <w:rPr>
+          <w:lang w:val="en-US"/>
+        </w:rPr>
+      </w:pPr>
+      <w:r>
+        <w:rPr>
+          <w:lang w:val="en-US"/>
+        </w:rPr>
+        <w:t xml:space="preserve">Set de </w:t>
       </w:r>
       <w:proofErr w:type="spellStart"/>
       <w:r>
         <w:rPr>
-          <w:rFonts w:eastAsiaTheme="minorEastAsia"/>
-          <w:highlight w:val="yellow"/>
-        </w:rPr>
-        <w:t>sp</w:t>
+          <w:lang w:val="en-US"/>
+        </w:rPr>
+        <w:t>Instrucciones</w:t>
       </w:r>
       <w:proofErr w:type="spellEnd"/>
       <w:r>
         <w:rPr>
-          <w:rFonts w:eastAsiaTheme="minorEastAsia"/>
-          <w:highlight w:val="yellow"/>
-        </w:rPr>
-        <w:t>) y lo guarda en el registro x8 (s0)</w:t>
-      </w:r>
-      <w:r>
-        <w:rPr>
-          <w:rFonts w:eastAsiaTheme="minorEastAsia"/>
-          <w:highlight w:val="yellow"/>
-        </w:rPr>
-        <w:t>.</w:t>
-      </w:r>
-    </w:p>
-    <w:p>
-      <w:pPr>
-        <w:pStyle w:val="Ttulo1"/>
-        <w:rPr>
           <w:lang w:val="en-US"/>
         </w:rPr>
-      </w:pPr>
-      <w:r>
-        <w:rPr>
-          <w:lang w:val="en-US"/>
-        </w:rPr>
-        <w:t>Set de Instrucciones 2:</w:t>
+        <w:t xml:space="preserve"> 2:</w:t>
       </w:r>
     </w:p>
     <w:p>
@@ -4313,7 +4213,7 @@
                     <pic:cNvPicPr/>
                   </pic:nvPicPr>
                   <pic:blipFill rotWithShape="1">
-                    <a:blip r:embed="rId6"/>
+                    <a:blip r:embed="rId5"/>
                     <a:srcRect l="6924" t="74072" r="41955" b="17348"/>
                     <a:stretch/>
                   </pic:blipFill>
@@ -4373,7 +4273,7 @@
                     <pic:cNvPicPr/>
                   </pic:nvPicPr>
                   <pic:blipFill>
-                    <a:blip r:embed="rId9"/>
+                    <a:blip r:embed="rId8"/>
                     <a:stretch>
                       <a:fillRect/>
                     </a:stretch>
@@ -4867,7 +4767,7 @@
                     <pic:cNvPicPr/>
                   </pic:nvPicPr>
                   <pic:blipFill>
-                    <a:blip r:embed="rId7"/>
+                    <a:blip r:embed="rId6"/>
                     <a:stretch>
                       <a:fillRect/>
                     </a:stretch>
@@ -5543,7 +5443,7 @@
                     <pic:cNvPicPr/>
                   </pic:nvPicPr>
                   <pic:blipFill>
-                    <a:blip r:embed="rId8"/>
+                    <a:blip r:embed="rId7"/>
                     <a:stretch>
                       <a:fillRect/>
                     </a:stretch>
@@ -5632,7 +5532,22 @@
               <w:jc w:val="center"/>
             </w:pPr>
             <w:r>
-              <w:t>1111 1110 1111 0100 0010 0110 0010 0011</w:t>
+              <w:rPr>
+                <w:highlight w:val="yellow"/>
+              </w:rPr>
+              <w:t>1111 111</w:t>
+            </w:r>
+            <w:r>
+              <w:t xml:space="preserve">0 1111 0100 0010 </w:t>
+            </w:r>
+            <w:r>
+              <w:rPr>
+                <w:highlight w:val="yellow"/>
+              </w:rPr>
+              <w:t>0110 0</w:t>
+            </w:r>
+            <w:r>
+              <w:t>010 0011</w:t>
             </w:r>
           </w:p>
         </w:tc>
@@ -5866,7 +5781,21 @@
         <w:rPr>
           <w:lang w:val="en-US"/>
         </w:rPr>
-        <w:t>Set de Instrucciones 3:</w:t>
+        <w:t xml:space="preserve">Set de </w:t>
+      </w:r>
+      <w:proofErr w:type="spellStart"/>
+      <w:r>
+        <w:rPr>
+          <w:lang w:val="en-US"/>
+        </w:rPr>
+        <w:t>Instrucciones</w:t>
+      </w:r>
+      <w:proofErr w:type="spellEnd"/>
+      <w:r>
+        <w:rPr>
+          <w:lang w:val="en-US"/>
+        </w:rPr>
+        <w:t xml:space="preserve"> 3:</w:t>
       </w:r>
     </w:p>
     <w:p>
@@ -5893,7 +5822,7 @@
                     <pic:cNvPicPr/>
                   </pic:nvPicPr>
                   <pic:blipFill rotWithShape="1">
-                    <a:blip r:embed="rId6"/>
+                    <a:blip r:embed="rId5"/>
                     <a:srcRect l="6612" t="82550" r="57331" b="4837"/>
                     <a:stretch/>
                   </pic:blipFill>
@@ -5974,7 +5903,7 @@
                     <pic:cNvPicPr/>
                   </pic:nvPicPr>
                   <pic:blipFill>
-                    <a:blip r:embed="rId8"/>
+                    <a:blip r:embed="rId7"/>
                     <a:stretch>
                       <a:fillRect/>
                     </a:stretch>
@@ -6292,7 +6221,21 @@
         <w:rPr>
           <w:lang w:val="en-US"/>
         </w:rPr>
-        <w:t>Set de Instrucciones 4:</w:t>
+        <w:t xml:space="preserve">Set de </w:t>
+      </w:r>
+      <w:proofErr w:type="spellStart"/>
+      <w:r>
+        <w:rPr>
+          <w:lang w:val="en-US"/>
+        </w:rPr>
+        <w:t>Instrucciones</w:t>
+      </w:r>
+      <w:proofErr w:type="spellEnd"/>
+      <w:r>
+        <w:rPr>
+          <w:lang w:val="en-US"/>
+        </w:rPr>
+        <w:t xml:space="preserve"> 4:</w:t>
       </w:r>
     </w:p>
     <w:p>
@@ -6319,7 +6262,7 @@
                     <pic:cNvPicPr/>
                   </pic:nvPicPr>
                   <pic:blipFill rotWithShape="1">
-                    <a:blip r:embed="rId10"/>
+                    <a:blip r:embed="rId9"/>
                     <a:srcRect l="6450" t="15121" r="59150" b="78137"/>
                     <a:stretch/>
                   </pic:blipFill>
@@ -6352,6 +6295,7 @@
         <w:pStyle w:val="Ttulo2"/>
       </w:pPr>
       <w:r>
+        <w:lastRenderedPageBreak/>
         <w:t>Instrucción 2</w:t>
       </w:r>
       <w:r>
@@ -6385,7 +6329,7 @@
                     <pic:cNvPicPr/>
                   </pic:nvPicPr>
                   <pic:blipFill>
-                    <a:blip r:embed="rId11"/>
+                    <a:blip r:embed="rId10"/>
                     <a:stretch>
                       <a:fillRect/>
                     </a:stretch>
@@ -6619,7 +6563,7 @@
                     <pic:cNvPicPr/>
                   </pic:nvPicPr>
                   <pic:blipFill>
-                    <a:blip r:embed="rId8"/>
+                    <a:blip r:embed="rId7"/>
                     <a:stretch>
                       <a:fillRect/>
                     </a:stretch>
@@ -6911,7 +6855,21 @@
         <w:rPr>
           <w:lang w:val="en-US"/>
         </w:rPr>
-        <w:t>Set de Instrucciones 5:</w:t>
+        <w:t xml:space="preserve">Set de </w:t>
+      </w:r>
+      <w:proofErr w:type="spellStart"/>
+      <w:r>
+        <w:rPr>
+          <w:lang w:val="en-US"/>
+        </w:rPr>
+        <w:t>Instrucciones</w:t>
+      </w:r>
+      <w:proofErr w:type="spellEnd"/>
+      <w:r>
+        <w:rPr>
+          <w:lang w:val="en-US"/>
+        </w:rPr>
+        <w:t xml:space="preserve"> 5:</w:t>
       </w:r>
     </w:p>
     <w:p>
@@ -6938,7 +6896,7 @@
                     <pic:cNvPicPr/>
                   </pic:nvPicPr>
                   <pic:blipFill rotWithShape="1">
-                    <a:blip r:embed="rId10"/>
+                    <a:blip r:embed="rId9"/>
                     <a:srcRect l="6504" t="21624" r="59096" b="71634"/>
                     <a:stretch/>
                   </pic:blipFill>
@@ -7004,7 +6962,7 @@
                     <pic:cNvPicPr/>
                   </pic:nvPicPr>
                   <pic:blipFill>
-                    <a:blip r:embed="rId11"/>
+                    <a:blip r:embed="rId10"/>
                     <a:stretch>
                       <a:fillRect/>
                     </a:stretch>
@@ -7250,7 +7208,7 @@
                     <pic:cNvPicPr/>
                   </pic:nvPicPr>
                   <pic:blipFill>
-                    <a:blip r:embed="rId8"/>
+                    <a:blip r:embed="rId7"/>
                     <a:stretch>
                       <a:fillRect/>
                     </a:stretch>
@@ -7542,7 +7500,21 @@
         <w:rPr>
           <w:lang w:val="en-US"/>
         </w:rPr>
-        <w:t>Set de Instrucciones 6:</w:t>
+        <w:t xml:space="preserve">Set de </w:t>
+      </w:r>
+      <w:proofErr w:type="spellStart"/>
+      <w:r>
+        <w:rPr>
+          <w:lang w:val="en-US"/>
+        </w:rPr>
+        <w:t>Instrucciones</w:t>
+      </w:r>
+      <w:proofErr w:type="spellEnd"/>
+      <w:r>
+        <w:rPr>
+          <w:lang w:val="en-US"/>
+        </w:rPr>
+        <w:t xml:space="preserve"> 6:</w:t>
       </w:r>
     </w:p>
     <w:p>
@@ -7569,7 +7541,7 @@
                     <pic:cNvPicPr/>
                   </pic:nvPicPr>
                   <pic:blipFill rotWithShape="1">
-                    <a:blip r:embed="rId10"/>
+                    <a:blip r:embed="rId9"/>
                     <a:srcRect l="6504" t="29527" r="59096" b="59243"/>
                     <a:stretch/>
                   </pic:blipFill>
@@ -7629,7 +7601,7 @@
                     <pic:cNvPicPr/>
                   </pic:nvPicPr>
                   <pic:blipFill>
-                    <a:blip r:embed="rId11"/>
+                    <a:blip r:embed="rId10"/>
                     <a:stretch>
                       <a:fillRect/>
                     </a:stretch>
@@ -7932,7 +7904,7 @@
                     <pic:cNvPicPr/>
                   </pic:nvPicPr>
                   <pic:blipFill>
-                    <a:blip r:embed="rId11"/>
+                    <a:blip r:embed="rId10"/>
                     <a:stretch>
                       <a:fillRect/>
                     </a:stretch>
@@ -8240,7 +8212,7 @@
                     <pic:cNvPicPr/>
                   </pic:nvPicPr>
                   <pic:blipFill>
-                    <a:blip r:embed="rId12"/>
+                    <a:blip r:embed="rId11"/>
                     <a:stretch>
                       <a:fillRect/>
                     </a:stretch>
@@ -8870,7 +8842,7 @@
                     <pic:cNvPicPr/>
                   </pic:nvPicPr>
                   <pic:blipFill>
-                    <a:blip r:embed="rId8"/>
+                    <a:blip r:embed="rId7"/>
                     <a:stretch>
                       <a:fillRect/>
                     </a:stretch>
@@ -9162,7 +9134,21 @@
         <w:rPr>
           <w:lang w:val="en-US"/>
         </w:rPr>
-        <w:t>Set de Instrucciones 7:</w:t>
+        <w:t xml:space="preserve">Set de </w:t>
+      </w:r>
+      <w:proofErr w:type="spellStart"/>
+      <w:r>
+        <w:rPr>
+          <w:lang w:val="en-US"/>
+        </w:rPr>
+        <w:t>Instrucciones</w:t>
+      </w:r>
+      <w:proofErr w:type="spellEnd"/>
+      <w:r>
+        <w:rPr>
+          <w:lang w:val="en-US"/>
+        </w:rPr>
+        <w:t xml:space="preserve"> 7:</w:t>
       </w:r>
     </w:p>
     <w:p>
@@ -9189,7 +9175,7 @@
                     <pic:cNvPicPr/>
                   </pic:nvPicPr>
                   <pic:blipFill rotWithShape="1">
-                    <a:blip r:embed="rId10"/>
+                    <a:blip r:embed="rId9"/>
                     <a:srcRect l="6504" t="40264" r="59096" b="48998"/>
                     <a:stretch/>
                   </pic:blipFill>
@@ -9249,7 +9235,7 @@
                     <pic:cNvPicPr/>
                   </pic:nvPicPr>
                   <pic:blipFill>
-                    <a:blip r:embed="rId11"/>
+                    <a:blip r:embed="rId10"/>
                     <a:stretch>
                       <a:fillRect/>
                     </a:stretch>
@@ -9500,7 +9486,7 @@
                     <pic:cNvPicPr/>
                   </pic:nvPicPr>
                   <pic:blipFill>
-                    <a:blip r:embed="rId11"/>
+                    <a:blip r:embed="rId10"/>
                     <a:stretch>
                       <a:fillRect/>
                     </a:stretch>
@@ -9733,7 +9719,7 @@
                     <pic:cNvPicPr/>
                   </pic:nvPicPr>
                   <pic:blipFill>
-                    <a:blip r:embed="rId12"/>
+                    <a:blip r:embed="rId11"/>
                     <a:stretch>
                       <a:fillRect/>
                     </a:stretch>
@@ -9998,7 +9984,7 @@
                     <pic:cNvPicPr/>
                   </pic:nvPicPr>
                   <pic:blipFill>
-                    <a:blip r:embed="rId8"/>
+                    <a:blip r:embed="rId7"/>
                     <a:stretch>
                       <a:fillRect/>
                     </a:stretch>
@@ -10311,7 +10297,7 @@
                     <pic:cNvPicPr/>
                   </pic:nvPicPr>
                   <pic:blipFill rotWithShape="1">
-                    <a:blip r:embed="rId10"/>
+                    <a:blip r:embed="rId9"/>
                     <a:srcRect l="6504" t="51015" r="59096" b="38243"/>
                     <a:stretch/>
                   </pic:blipFill>
@@ -10371,7 +10357,7 @@
                     <pic:cNvPicPr/>
                   </pic:nvPicPr>
                   <pic:blipFill>
-                    <a:blip r:embed="rId11"/>
+                    <a:blip r:embed="rId10"/>
                     <a:stretch>
                       <a:fillRect/>
                     </a:stretch>
@@ -10652,7 +10638,7 @@
                     <pic:cNvPicPr/>
                   </pic:nvPicPr>
                   <pic:blipFill>
-                    <a:blip r:embed="rId11"/>
+                    <a:blip r:embed="rId10"/>
                     <a:stretch>
                       <a:fillRect/>
                     </a:stretch>
@@ -10891,7 +10877,7 @@
                     <pic:cNvPicPr/>
                   </pic:nvPicPr>
                   <pic:blipFill>
-                    <a:blip r:embed="rId12"/>
+                    <a:blip r:embed="rId11"/>
                     <a:stretch>
                       <a:fillRect/>
                     </a:stretch>
@@ -11156,7 +11142,7 @@
                     <pic:cNvPicPr/>
                   </pic:nvPicPr>
                   <pic:blipFill>
-                    <a:blip r:embed="rId8"/>
+                    <a:blip r:embed="rId7"/>
                     <a:stretch>
                       <a:fillRect/>
                     </a:stretch>
@@ -11460,7 +11446,21 @@
         <w:rPr>
           <w:lang w:val="en-US"/>
         </w:rPr>
-        <w:t>Set de Instrucciones 9:</w:t>
+        <w:t xml:space="preserve">Set de </w:t>
+      </w:r>
+      <w:proofErr w:type="spellStart"/>
+      <w:r>
+        <w:rPr>
+          <w:lang w:val="en-US"/>
+        </w:rPr>
+        <w:t>Instrucciones</w:t>
+      </w:r>
+      <w:proofErr w:type="spellEnd"/>
+      <w:r>
+        <w:rPr>
+          <w:lang w:val="en-US"/>
+        </w:rPr>
+        <w:t xml:space="preserve"> 9:</w:t>
       </w:r>
     </w:p>
     <w:p>
@@ -11487,7 +11487,7 @@
                     <pic:cNvPicPr/>
                   </pic:nvPicPr>
                   <pic:blipFill rotWithShape="1">
-                    <a:blip r:embed="rId10"/>
+                    <a:blip r:embed="rId9"/>
                     <a:srcRect l="6504" t="61389" r="59096" b="29598"/>
                     <a:stretch/>
                   </pic:blipFill>
@@ -11520,6 +11520,7 @@
         <w:pStyle w:val="Ttulo2"/>
       </w:pPr>
       <w:r>
+        <w:lastRenderedPageBreak/>
         <w:t xml:space="preserve">Instrucción </w:t>
       </w:r>
       <w:r>
@@ -11553,7 +11554,7 @@
                     <pic:cNvPicPr/>
                   </pic:nvPicPr>
                   <pic:blipFill>
-                    <a:blip r:embed="rId11"/>
+                    <a:blip r:embed="rId10"/>
                     <a:stretch>
                       <a:fillRect/>
                     </a:stretch>
@@ -11834,7 +11835,7 @@
                     <pic:cNvPicPr/>
                   </pic:nvPicPr>
                   <pic:blipFill>
-                    <a:blip r:embed="rId7">
+                    <a:blip r:embed="rId6">
                       <a:extLst>
                         <a:ext uri="{28A0092B-C50C-407E-A947-70E740481C1C}">
                           <a14:useLocalDpi xmlns:a14="http://schemas.microsoft.com/office/drawing/2010/main" val="0"/>
@@ -12515,7 +12516,7 @@
                     <pic:cNvPicPr/>
                   </pic:nvPicPr>
                   <pic:blipFill>
-                    <a:blip r:embed="rId8"/>
+                    <a:blip r:embed="rId7"/>
                     <a:stretch>
                       <a:fillRect/>
                     </a:stretch>
@@ -12822,7 +12823,21 @@
         <w:rPr>
           <w:lang w:val="en-US"/>
         </w:rPr>
-        <w:t>Set de Instrucciones 10:</w:t>
+        <w:t xml:space="preserve">Set de </w:t>
+      </w:r>
+      <w:proofErr w:type="spellStart"/>
+      <w:r>
+        <w:rPr>
+          <w:lang w:val="en-US"/>
+        </w:rPr>
+        <w:t>Instrucciones</w:t>
+      </w:r>
+      <w:proofErr w:type="spellEnd"/>
+      <w:r>
+        <w:rPr>
+          <w:lang w:val="en-US"/>
+        </w:rPr>
+        <w:t xml:space="preserve"> 10:</w:t>
       </w:r>
     </w:p>
     <w:p>
@@ -12849,7 +12864,7 @@
                     <pic:cNvPicPr/>
                   </pic:nvPicPr>
                   <pic:blipFill rotWithShape="1">
-                    <a:blip r:embed="rId10"/>
+                    <a:blip r:embed="rId9"/>
                     <a:srcRect l="6504" t="69802" r="59096" b="17091"/>
                     <a:stretch/>
                   </pic:blipFill>
@@ -12915,7 +12930,7 @@
                     <pic:cNvPicPr/>
                   </pic:nvPicPr>
                   <pic:blipFill>
-                    <a:blip r:embed="rId11"/>
+                    <a:blip r:embed="rId10"/>
                     <a:stretch>
                       <a:fillRect/>
                     </a:stretch>
@@ -13160,7 +13175,7 @@
                     <pic:cNvPicPr/>
                   </pic:nvPicPr>
                   <pic:blipFill>
-                    <a:blip r:embed="rId11"/>
+                    <a:blip r:embed="rId10"/>
                     <a:stretch>
                       <a:fillRect/>
                     </a:stretch>
@@ -13417,7 +13432,7 @@
                     <pic:cNvPicPr/>
                   </pic:nvPicPr>
                   <pic:blipFill>
-                    <a:blip r:embed="rId12"/>
+                    <a:blip r:embed="rId11"/>
                     <a:stretch>
                       <a:fillRect/>
                     </a:stretch>
@@ -13687,7 +13702,7 @@
                     <pic:cNvPicPr/>
                   </pic:nvPicPr>
                   <pic:blipFill>
-                    <a:blip r:embed="rId8"/>
+                    <a:blip r:embed="rId7"/>
                     <a:stretch>
                       <a:fillRect/>
                     </a:stretch>
@@ -14018,7 +14033,7 @@
                     <pic:cNvPicPr/>
                   </pic:nvPicPr>
                   <pic:blipFill>
-                    <a:blip r:embed="rId11"/>
+                    <a:blip r:embed="rId10"/>
                     <a:stretch>
                       <a:fillRect/>
                     </a:stretch>
@@ -14253,10 +14268,6 @@
     </w:sectPr>
   </w:body>
 </w:document>
-</file>
-
-<file path=word/numbering.xml><?xml version="1.0" encoding="utf-8"?>
-<w:numbering xmlns:wpc="http://schemas.microsoft.com/office/word/2010/wordprocessingCanvas" xmlns:cx="http://schemas.microsoft.com/office/drawing/2014/chartex" xmlns:cx1="http://schemas.microsoft.com/office/drawing/2015/9/8/chartex" xmlns:cx2="http://schemas.microsoft.com/office/drawing/2015/10/21/chartex" xmlns:cx3="http://schemas.microsoft.com/office/drawing/2016/5/9/chartex" xmlns:cx4="http://schemas.microsoft.com/office/drawing/2016/5/10/chartex" xmlns:cx5="http://schemas.microsoft.com/office/drawing/2016/5/11/chartex" xmlns:cx6="http://schemas.microsoft.com/office/drawing/2016/5/12/chartex" xmlns:cx7="http://schemas.microsoft.com/office/drawing/2016/5/13/chartex" xmlns:cx8="http://schemas.microsoft.com/office/drawing/2016/5/14/chartex" xmlns:mc="http://schemas.openxmlformats.org/markup-compatibility/2006" xmlns:aink="http://schemas.microsoft.com/office/drawing/2016/ink" xmlns:am3d="http://schemas.microsoft.com/office/drawing/2017/model3d" xmlns:o="urn:schemas-microsoft-com:office:office" xmlns:oel="http://schemas.microsoft.com/office/2019/extlst" xmlns:r="http://schemas.openxmlformats.org/officeDocument/2006/relationships" xmlns:m="http://schemas.openxmlformats.org/officeDocument/2006/math" xmlns:v="urn:schemas-microsoft-com:vml" xmlns:wp14="http://schemas.microsoft.com/office/word/2010/wordprocessingDrawing" xmlns:wp="http://schemas.openxmlformats.org/drawingml/2006/wordprocessingDrawing" xmlns:w10="urn:schemas-microsoft-com:office:word" xmlns:w="http://schemas.openxmlformats.org/wordprocessingml/2006/main" xmlns:w14="http://schemas.microsoft.com/office/word/2010/wordml" xmlns:w15="http://schemas.microsoft.com/office/word/2012/wordml" xmlns:w16cex="http://schemas.microsoft.com/office/word/2018/wordml/cex" xmlns:w16cid="http://schemas.microsoft.com/office/word/2016/wordml/cid" xmlns:w16="http://schemas.microsoft.com/office/word/2018/wordml" xmlns:w16sdtdh="http://schemas.microsoft.com/office/word/2020/wordml/sdtdatahash" xmlns:w16se="http://schemas.microsoft.com/office/word/2015/wordml/symex" xmlns:wpg="http://schemas.microsoft.com/office/word/2010/wordprocessingGroup" xmlns:wpi="http://schemas.microsoft.com/office/word/2010/wordprocessingInk" xmlns:wne="http://schemas.microsoft.com/office/word/2006/wordml" xmlns:wps="http://schemas.microsoft.com/office/word/2010/wordprocessingShape" mc:Ignorable="w14 w15 w16se w16cid w16 w16cex w16sdtdh wp14"/>
 </file>
 
 <file path=word/styles.xml><?xml version="1.0" encoding="utf-8"?>

</xml_diff>